<commit_message>
first pass of Thursday Psali and Theotokia revision
</commit_message>
<xml_diff>
--- a/Psalmody Source/nn-Thurs Psali Batos.docx
+++ b/Psalmody Source/nn-Thurs Psali Batos.docx
@@ -324,12 +324,75 @@
           <w:tcPr>
             <w:tcW w:w="721" w:type="pct"/>
           </w:tcPr>
+          <w:p>
+            <w:pPr>
+              <w:pStyle w:val="EngHang"/>
+            </w:pPr>
+            <w:r>
+              <w:t xml:space="preserve">Once more, my beloved, </w:t>
+            </w:r>
+          </w:p>
+          <w:p>
+            <w:pPr>
+              <w:pStyle w:val="EngHang"/>
+            </w:pPr>
+            <w:r>
+              <w:t>Let us cast away</w:t>
+            </w:r>
+          </w:p>
+          <w:p>
+            <w:pPr>
+              <w:pStyle w:val="EngHang"/>
+            </w:pPr>
+            <w:r>
+              <w:t>The evil lusts of our heart</w:t>
+            </w:r>
+          </w:p>
+          <w:p>
+            <w:r>
+              <w:t>That lead us toward sin.</w:t>
+            </w:r>
+          </w:p>
           <w:p/>
+          <w:p>
+            <w:pPr>
+              <w:jc w:val="center"/>
+            </w:pPr>
+          </w:p>
         </w:tc>
         <w:tc>
           <w:tcPr>
             <w:tcW w:w="722" w:type="pct"/>
           </w:tcPr>
+          <w:p>
+            <w:pPr>
+              <w:pStyle w:val="EngHang"/>
+            </w:pPr>
+            <w:r>
+              <w:t xml:space="preserve">Once more, my beloved, </w:t>
+            </w:r>
+          </w:p>
+          <w:p>
+            <w:pPr>
+              <w:pStyle w:val="EngHang"/>
+            </w:pPr>
+            <w:r>
+              <w:t>Let us cast away</w:t>
+            </w:r>
+          </w:p>
+          <w:p>
+            <w:pPr>
+              <w:pStyle w:val="EngHang"/>
+            </w:pPr>
+            <w:r>
+              <w:t>The evil lusts of our heart</w:t>
+            </w:r>
+          </w:p>
+          <w:p>
+            <w:r>
+              <w:t>That lead us toward sin.</w:t>
+            </w:r>
+          </w:p>
           <w:p/>
         </w:tc>
       </w:tr>
@@ -445,13 +508,69 @@
           <w:tcPr>
             <w:tcW w:w="721" w:type="pct"/>
           </w:tcPr>
-          <w:p/>
+          <w:p>
+            <w:pPr>
+              <w:pStyle w:val="EngHang"/>
+            </w:pPr>
+            <w:r>
+              <w:t>Let us bless the Name of Salvation,</w:t>
+            </w:r>
+          </w:p>
+          <w:p>
+            <w:pPr>
+              <w:pStyle w:val="EngHang"/>
+            </w:pPr>
+            <w:r>
+              <w:t>Of our Lord Jesus Christ,</w:t>
+            </w:r>
+          </w:p>
+          <w:p>
+            <w:pPr>
+              <w:pStyle w:val="EngHang"/>
+            </w:pPr>
+            <w:r>
+              <w:t>Greatly and unceasingly,</w:t>
+            </w:r>
+          </w:p>
+          <w:p>
+            <w:r>
+              <w:t>Proclaiming and saying,</w:t>
+            </w:r>
+          </w:p>
         </w:tc>
         <w:tc>
           <w:tcPr>
             <w:tcW w:w="722" w:type="pct"/>
           </w:tcPr>
-          <w:p/>
+          <w:p>
+            <w:pPr>
+              <w:pStyle w:val="EngHang"/>
+            </w:pPr>
+            <w:r>
+              <w:t>Let us bless the Name of Salvation,</w:t>
+            </w:r>
+          </w:p>
+          <w:p>
+            <w:pPr>
+              <w:pStyle w:val="EngHang"/>
+            </w:pPr>
+            <w:r>
+              <w:t>Of our Lord Jesus Christ,</w:t>
+            </w:r>
+          </w:p>
+          <w:p>
+            <w:pPr>
+              <w:pStyle w:val="EngHang"/>
+            </w:pPr>
+            <w:r>
+              <w:t>Greatly and unceasingly,</w:t>
+            </w:r>
+          </w:p>
+          <w:p>
+            <w:r>
+              <w:t>Proclaiming and saying,</w:t>
+            </w:r>
+          </w:p>
         </w:tc>
       </w:tr>
       <w:tr>
@@ -566,13 +685,78 @@
           <w:tcPr>
             <w:tcW w:w="721" w:type="pct"/>
           </w:tcPr>
-          <w:p/>
+          <w:p>
+            <w:pPr>
+              <w:pStyle w:val="EngHang"/>
+            </w:pPr>
+            <w:r>
+              <w:t>O My Lord Jesus Christ,</w:t>
+            </w:r>
+          </w:p>
+          <w:p>
+            <w:pPr>
+              <w:pStyle w:val="EngHang"/>
+            </w:pPr>
+            <w:r>
+              <w:t>Begotten of the Father,</w:t>
+            </w:r>
+          </w:p>
+          <w:p>
+            <w:pPr>
+              <w:pStyle w:val="EngHang"/>
+            </w:pPr>
+            <w:r>
+              <w:t>Before all the ages,</w:t>
+            </w:r>
+          </w:p>
+          <w:p>
+            <w:pPr>
+              <w:pStyle w:val="EngHang"/>
+            </w:pPr>
+            <w:r>
+              <w:t xml:space="preserve">Have mercy upon us according to </w:t>
+            </w:r>
+            <w:r>
+              <w:t>Your</w:t>
+            </w:r>
+            <w:r>
+              <w:t xml:space="preserve"> great mercy.</w:t>
+            </w:r>
+          </w:p>
         </w:tc>
         <w:tc>
           <w:tcPr>
             <w:tcW w:w="722" w:type="pct"/>
           </w:tcPr>
-          <w:p/>
+          <w:p>
+            <w:pPr>
+              <w:pStyle w:val="EngHang"/>
+            </w:pPr>
+            <w:r>
+              <w:t>O My Lord Jesus Christ,</w:t>
+            </w:r>
+          </w:p>
+          <w:p>
+            <w:pPr>
+              <w:pStyle w:val="EngHang"/>
+            </w:pPr>
+            <w:r>
+              <w:t>Begotten of the Father,</w:t>
+            </w:r>
+          </w:p>
+          <w:p>
+            <w:pPr>
+              <w:pStyle w:val="EngHang"/>
+            </w:pPr>
+            <w:r>
+              <w:t>Before all the ages,</w:t>
+            </w:r>
+          </w:p>
+          <w:p>
+            <w:r>
+              <w:t>Have mercy upon us according to Thy great mercy.</w:t>
+            </w:r>
+          </w:p>
         </w:tc>
       </w:tr>
       <w:tr>
@@ -692,13 +876,89 @@
           <w:tcPr>
             <w:tcW w:w="721" w:type="pct"/>
           </w:tcPr>
-          <w:p/>
+          <w:p>
+            <w:pPr>
+              <w:pStyle w:val="EngHang"/>
+            </w:pPr>
+            <w:r>
+              <w:t>O My Lord Jesus Christ,</w:t>
+            </w:r>
+          </w:p>
+          <w:p>
+            <w:pPr>
+              <w:pStyle w:val="EngHang"/>
+            </w:pPr>
+            <w:r>
+              <w:t>Who was born of the Virgin,</w:t>
+            </w:r>
+          </w:p>
+          <w:p>
+            <w:pPr>
+              <w:pStyle w:val="EngHang"/>
+            </w:pPr>
+            <w:r>
+              <w:t>In Bethlehem of Judea,</w:t>
+            </w:r>
+          </w:p>
+          <w:p>
+            <w:r>
+              <w:t xml:space="preserve">Save us and have mercy </w:t>
+            </w:r>
+            <w:commentRangeStart w:id="0"/>
+            <w:r>
+              <w:t xml:space="preserve">on </w:t>
+            </w:r>
+            <w:commentRangeEnd w:id="0"/>
+            <w:r>
+              <w:rPr>
+                <w:rStyle w:val="CommentReference"/>
+              </w:rPr>
+              <w:commentReference w:id="0"/>
+            </w:r>
+            <w:r>
+              <w:t>us.</w:t>
+            </w:r>
+          </w:p>
         </w:tc>
         <w:tc>
           <w:tcPr>
             <w:tcW w:w="722" w:type="pct"/>
           </w:tcPr>
-          <w:p/>
+          <w:p>
+            <w:pPr>
+              <w:pStyle w:val="EngHang"/>
+            </w:pPr>
+            <w:r>
+              <w:t>O My Lord Jesus Christ,</w:t>
+            </w:r>
+          </w:p>
+          <w:p>
+            <w:pPr>
+              <w:pStyle w:val="EngHang"/>
+            </w:pPr>
+            <w:r>
+              <w:t>Who was born of the Virgin,</w:t>
+            </w:r>
+          </w:p>
+          <w:p>
+            <w:pPr>
+              <w:pStyle w:val="EngHang"/>
+            </w:pPr>
+            <w:r>
+              <w:t>In Bethlehem of Judea,</w:t>
+            </w:r>
+          </w:p>
+          <w:p>
+            <w:r>
+              <w:t xml:space="preserve">Save us and have mercy </w:t>
+            </w:r>
+            <w:r>
+              <w:t>up</w:t>
+            </w:r>
+            <w:r>
+              <w:t>on us.</w:t>
+            </w:r>
+          </w:p>
         </w:tc>
       </w:tr>
       <w:tr>
@@ -757,15 +1017,7 @@
               <w:pStyle w:val="EngHang"/>
             </w:pPr>
             <w:r>
-              <w:t xml:space="preserve">Who was </w:t>
-            </w:r>
-            <w:proofErr w:type="spellStart"/>
-            <w:r>
-              <w:t>baptised</w:t>
-            </w:r>
-            <w:proofErr w:type="spellEnd"/>
-            <w:r>
-              <w:t xml:space="preserve"> in the Jordan,</w:t>
+              <w:t>Who was baptised in the Jordan,</w:t>
             </w:r>
           </w:p>
           <w:p>
@@ -822,13 +1074,69 @@
           <w:tcPr>
             <w:tcW w:w="721" w:type="pct"/>
           </w:tcPr>
-          <w:p/>
+          <w:p>
+            <w:pPr>
+              <w:pStyle w:val="EngHang"/>
+            </w:pPr>
+            <w:r>
+              <w:t>O My Lord Jesus Christ,</w:t>
+            </w:r>
+          </w:p>
+          <w:p>
+            <w:pPr>
+              <w:pStyle w:val="EngHang"/>
+            </w:pPr>
+            <w:r>
+              <w:t>Who was baptised in the Jordan,</w:t>
+            </w:r>
+          </w:p>
+          <w:p>
+            <w:pPr>
+              <w:pStyle w:val="EngHang"/>
+            </w:pPr>
+            <w:r>
+              <w:t>Purify our souls,</w:t>
+            </w:r>
+          </w:p>
+          <w:p>
+            <w:r>
+              <w:t>From the defilement of sin.</w:t>
+            </w:r>
+          </w:p>
         </w:tc>
         <w:tc>
           <w:tcPr>
             <w:tcW w:w="722" w:type="pct"/>
           </w:tcPr>
-          <w:p/>
+          <w:p>
+            <w:pPr>
+              <w:pStyle w:val="EngHang"/>
+            </w:pPr>
+            <w:r>
+              <w:t>O My Lord Jesus Christ,</w:t>
+            </w:r>
+          </w:p>
+          <w:p>
+            <w:pPr>
+              <w:pStyle w:val="EngHang"/>
+            </w:pPr>
+            <w:r>
+              <w:t>Who was baptised in the Jordan,</w:t>
+            </w:r>
+          </w:p>
+          <w:p>
+            <w:pPr>
+              <w:pStyle w:val="EngHang"/>
+            </w:pPr>
+            <w:r>
+              <w:t>Purify our souls,</w:t>
+            </w:r>
+          </w:p>
+          <w:p>
+            <w:r>
+              <w:t>From the defilement of sin.</w:t>
+            </w:r>
+          </w:p>
         </w:tc>
       </w:tr>
       <w:tr>
@@ -943,13 +1251,82 @@
           <w:tcPr>
             <w:tcW w:w="721" w:type="pct"/>
           </w:tcPr>
-          <w:p/>
+          <w:p>
+            <w:pPr>
+              <w:pStyle w:val="EngHang"/>
+            </w:pPr>
+            <w:r>
+              <w:t>O My Lord Jesus Christ,</w:t>
+            </w:r>
+          </w:p>
+          <w:p>
+            <w:pPr>
+              <w:pStyle w:val="EngHang"/>
+            </w:pPr>
+            <w:r>
+              <w:t>Who fasted on our behalf,</w:t>
+            </w:r>
+          </w:p>
+          <w:p>
+            <w:pPr>
+              <w:pStyle w:val="EngHang"/>
+            </w:pPr>
+            <w:commentRangeStart w:id="1"/>
+            <w:r>
+              <w:t xml:space="preserve">Forty </w:t>
+            </w:r>
+            <w:commentRangeEnd w:id="1"/>
+            <w:r>
+              <w:rPr>
+                <w:rStyle w:val="CommentReference"/>
+                <w:rFonts w:ascii="Times New Roman" w:eastAsiaTheme="minorHAnsi" w:hAnsi="Times New Roman" w:cstheme="minorBidi"/>
+                <w:color w:val="auto"/>
+              </w:rPr>
+              <w:commentReference w:id="1"/>
+            </w:r>
+            <w:r>
+              <w:t>days and forty nights,</w:t>
+            </w:r>
+          </w:p>
+          <w:p>
+            <w:r>
+              <w:t>Save us and have mercy on us.</w:t>
+            </w:r>
+          </w:p>
         </w:tc>
         <w:tc>
           <w:tcPr>
             <w:tcW w:w="722" w:type="pct"/>
           </w:tcPr>
-          <w:p/>
+          <w:p>
+            <w:pPr>
+              <w:pStyle w:val="EngHang"/>
+            </w:pPr>
+            <w:r>
+              <w:t>O My Lord Jesus Christ,</w:t>
+            </w:r>
+          </w:p>
+          <w:p>
+            <w:pPr>
+              <w:pStyle w:val="EngHang"/>
+            </w:pPr>
+            <w:r>
+              <w:t>Who fasted on our behalf,</w:t>
+            </w:r>
+          </w:p>
+          <w:p>
+            <w:pPr>
+              <w:pStyle w:val="EngHang"/>
+            </w:pPr>
+            <w:r>
+              <w:t>Forty days and forty nights,</w:t>
+            </w:r>
+          </w:p>
+          <w:p>
+            <w:r>
+              <w:t>Save us and have mercy on us.</w:t>
+            </w:r>
+          </w:p>
         </w:tc>
       </w:tr>
       <w:tr>
@@ -1067,13 +1444,75 @@
           <w:tcPr>
             <w:tcW w:w="721" w:type="pct"/>
           </w:tcPr>
-          <w:p/>
+          <w:p>
+            <w:pPr>
+              <w:pStyle w:val="EngHang"/>
+            </w:pPr>
+            <w:r>
+              <w:t>O My Lord Jesus Christ,</w:t>
+            </w:r>
+          </w:p>
+          <w:p>
+            <w:pPr>
+              <w:pStyle w:val="EngHang"/>
+            </w:pPr>
+            <w:r>
+              <w:t>Who was crucified on the cross,</w:t>
+            </w:r>
+          </w:p>
+          <w:p>
+            <w:pPr>
+              <w:pStyle w:val="EngHang"/>
+            </w:pPr>
+            <w:r>
+              <w:t>Bruise Satan,</w:t>
+            </w:r>
+          </w:p>
+          <w:p>
+            <w:r>
+              <w:t>Under our feet.</w:t>
+            </w:r>
+          </w:p>
         </w:tc>
         <w:tc>
           <w:tcPr>
             <w:tcW w:w="722" w:type="pct"/>
           </w:tcPr>
-          <w:p/>
+          <w:p>
+            <w:pPr>
+              <w:pStyle w:val="EngHang"/>
+            </w:pPr>
+            <w:r>
+              <w:t>O My Lord Jesus Christ,</w:t>
+            </w:r>
+          </w:p>
+          <w:p>
+            <w:pPr>
+              <w:pStyle w:val="EngHang"/>
+            </w:pPr>
+            <w:r>
+              <w:t>Who was</w:t>
+            </w:r>
+            <w:r>
+              <w:t>t</w:t>
+            </w:r>
+            <w:r>
+              <w:t xml:space="preserve"> crucified on the cross,</w:t>
+            </w:r>
+          </w:p>
+          <w:p>
+            <w:pPr>
+              <w:pStyle w:val="EngHang"/>
+            </w:pPr>
+            <w:r>
+              <w:t>Bruise Satan,</w:t>
+            </w:r>
+          </w:p>
+          <w:p>
+            <w:r>
+              <w:t>Under our feet.</w:t>
+            </w:r>
+          </w:p>
         </w:tc>
       </w:tr>
       <w:tr>
@@ -1197,13 +1636,100 @@
           <w:tcPr>
             <w:tcW w:w="721" w:type="pct"/>
           </w:tcPr>
-          <w:p/>
+          <w:p>
+            <w:pPr>
+              <w:pStyle w:val="EngHang"/>
+            </w:pPr>
+            <w:r>
+              <w:t>O My Lord Jesus Christ,</w:t>
+            </w:r>
+          </w:p>
+          <w:p>
+            <w:pPr>
+              <w:pStyle w:val="EngHang"/>
+            </w:pPr>
+            <w:r>
+              <w:t>Who was placed</w:t>
+            </w:r>
+            <w:r>
+              <w:rPr>
+                <w:rStyle w:val="FootnoteReference"/>
+              </w:rPr>
+              <w:t xml:space="preserve">  </w:t>
+            </w:r>
+            <w:r>
+              <w:t xml:space="preserve"> in the tomb,</w:t>
+            </w:r>
+          </w:p>
+          <w:p>
+            <w:pPr>
+              <w:pStyle w:val="EngHang"/>
+            </w:pPr>
+            <w:commentRangeStart w:id="2"/>
+            <w:r>
+              <w:t>Crush under us</w:t>
+            </w:r>
+            <w:commentRangeEnd w:id="2"/>
+            <w:r>
+              <w:rPr>
+                <w:rStyle w:val="CommentReference"/>
+                <w:rFonts w:ascii="Times New Roman" w:eastAsiaTheme="minorHAnsi" w:hAnsi="Times New Roman" w:cstheme="minorBidi"/>
+                <w:color w:val="auto"/>
+              </w:rPr>
+              <w:commentReference w:id="2"/>
+            </w:r>
+            <w:r>
+              <w:t>,</w:t>
+            </w:r>
+          </w:p>
+          <w:p>
+            <w:r>
+              <w:t>The sting of death.</w:t>
+            </w:r>
+          </w:p>
         </w:tc>
         <w:tc>
           <w:tcPr>
             <w:tcW w:w="722" w:type="pct"/>
           </w:tcPr>
-          <w:p/>
+          <w:p>
+            <w:pPr>
+              <w:pStyle w:val="EngHang"/>
+            </w:pPr>
+            <w:r>
+              <w:t>O My Lord Jesus Christ,</w:t>
+            </w:r>
+          </w:p>
+          <w:p>
+            <w:pPr>
+              <w:pStyle w:val="EngHang"/>
+            </w:pPr>
+            <w:r>
+              <w:t>Who was placed</w:t>
+            </w:r>
+            <w:r>
+              <w:rPr>
+                <w:rStyle w:val="FootnoteReference"/>
+              </w:rPr>
+              <w:t xml:space="preserve">  </w:t>
+            </w:r>
+            <w:r>
+              <w:t xml:space="preserve"> in the tomb,</w:t>
+            </w:r>
+          </w:p>
+          <w:p>
+            <w:pPr>
+              <w:pStyle w:val="EngHang"/>
+            </w:pPr>
+            <w:r>
+              <w:t>Crush under us,</w:t>
+            </w:r>
+          </w:p>
+          <w:p>
+            <w:r>
+              <w:t>The sting of death.</w:t>
+            </w:r>
+          </w:p>
         </w:tc>
       </w:tr>
       <w:tr>
@@ -1339,13 +1865,79 @@
           <w:tcPr>
             <w:tcW w:w="721" w:type="pct"/>
           </w:tcPr>
-          <w:p/>
+          <w:p>
+            <w:pPr>
+              <w:pStyle w:val="EngHang"/>
+            </w:pPr>
+            <w:r>
+              <w:lastRenderedPageBreak/>
+              <w:t>O My Lord Jesus Christ,</w:t>
+            </w:r>
+          </w:p>
+          <w:p>
+            <w:pPr>
+              <w:pStyle w:val="EngHang"/>
+            </w:pPr>
+            <w:r>
+              <w:lastRenderedPageBreak/>
+              <w:t>Who rose from the dead,</w:t>
+            </w:r>
+          </w:p>
+          <w:p>
+            <w:pPr>
+              <w:pStyle w:val="EngHang"/>
+            </w:pPr>
+            <w:r>
+              <w:t>Ascended into the heavens,</w:t>
+            </w:r>
+          </w:p>
+          <w:p>
+            <w:r>
+              <w:t xml:space="preserve">Raise us with </w:t>
+            </w:r>
+            <w:r>
+              <w:t>Your</w:t>
+            </w:r>
+            <w:r>
+              <w:t xml:space="preserve"> power.</w:t>
+            </w:r>
+          </w:p>
         </w:tc>
         <w:tc>
           <w:tcPr>
             <w:tcW w:w="722" w:type="pct"/>
           </w:tcPr>
-          <w:p/>
+          <w:p>
+            <w:pPr>
+              <w:pStyle w:val="EngHang"/>
+            </w:pPr>
+            <w:r>
+              <w:lastRenderedPageBreak/>
+              <w:t>O My Lord Jesus Christ,</w:t>
+            </w:r>
+          </w:p>
+          <w:p>
+            <w:pPr>
+              <w:pStyle w:val="EngHang"/>
+            </w:pPr>
+            <w:r>
+              <w:lastRenderedPageBreak/>
+              <w:t>Who rose from the dead,</w:t>
+            </w:r>
+          </w:p>
+          <w:p>
+            <w:pPr>
+              <w:pStyle w:val="EngHang"/>
+            </w:pPr>
+            <w:r>
+              <w:t>Ascended into the heavens,</w:t>
+            </w:r>
+          </w:p>
+          <w:p>
+            <w:r>
+              <w:t>Raise us with Thy power.</w:t>
+            </w:r>
+          </w:p>
         </w:tc>
       </w:tr>
       <w:tr>
@@ -1410,13 +2002,8 @@
               <w:pStyle w:val="EngHang"/>
             </w:pPr>
             <w:r>
-              <w:t xml:space="preserve">Who will come at His second </w:t>
-            </w:r>
-            <w:proofErr w:type="spellStart"/>
-            <w:r>
-              <w:t>Parousia</w:t>
-            </w:r>
-            <w:proofErr w:type="spellEnd"/>
+              <w:t>Who will come at His second Parousia</w:t>
+            </w:r>
             <w:r>
               <w:t>,</w:t>
             </w:r>
@@ -1457,15 +2044,7 @@
           </w:tcPr>
           <w:p>
             <w:r>
-              <w:t xml:space="preserve">My Lord Jesus Christ: who will come in His second </w:t>
-            </w:r>
-            <w:proofErr w:type="spellStart"/>
-            <w:r>
-              <w:t>Parousia</w:t>
-            </w:r>
-            <w:proofErr w:type="spellEnd"/>
-            <w:r>
-              <w:t>: deal with us lovingly: before Your fearful throne".</w:t>
+              <w:t>My Lord Jesus Christ: who will come in His second Parousia: deal with us lovingly: before Your fearful throne".</w:t>
             </w:r>
           </w:p>
         </w:tc>
@@ -1483,13 +2062,75 @@
           <w:tcPr>
             <w:tcW w:w="721" w:type="pct"/>
           </w:tcPr>
-          <w:p/>
+          <w:p>
+            <w:pPr>
+              <w:pStyle w:val="EngHang"/>
+            </w:pPr>
+            <w:r>
+              <w:t>O My Lord Jesus Christ,</w:t>
+            </w:r>
+          </w:p>
+          <w:p>
+            <w:pPr>
+              <w:pStyle w:val="EngHang"/>
+            </w:pPr>
+            <w:r>
+              <w:t>Who will come at His second Parousia</w:t>
+            </w:r>
+            <w:r>
+              <w:t>,</w:t>
+            </w:r>
+          </w:p>
+          <w:p>
+            <w:pPr>
+              <w:pStyle w:val="EngHang"/>
+            </w:pPr>
+            <w:r>
+              <w:t>Deal with us lovingly,</w:t>
+            </w:r>
+          </w:p>
+          <w:p>
+            <w:r>
+              <w:t>At Thy fearful judgment seat.</w:t>
+            </w:r>
+          </w:p>
         </w:tc>
         <w:tc>
           <w:tcPr>
             <w:tcW w:w="722" w:type="pct"/>
           </w:tcPr>
-          <w:p/>
+          <w:p>
+            <w:pPr>
+              <w:pStyle w:val="EngHang"/>
+            </w:pPr>
+            <w:r>
+              <w:t>O My Lord Jesus Christ,</w:t>
+            </w:r>
+          </w:p>
+          <w:p>
+            <w:pPr>
+              <w:pStyle w:val="EngHang"/>
+            </w:pPr>
+            <w:r>
+              <w:t>Who will come at His second Parousia</w:t>
+            </w:r>
+            <w:r>
+              <w:t>,</w:t>
+            </w:r>
+          </w:p>
+          <w:p>
+            <w:pPr>
+              <w:pStyle w:val="EngHang"/>
+            </w:pPr>
+            <w:r>
+              <w:t>Deal with us lovingly,</w:t>
+            </w:r>
+          </w:p>
+          <w:p>
+            <w:r>
+              <w:t>At Thy fearful judgment seat.</w:t>
+            </w:r>
+          </w:p>
         </w:tc>
       </w:tr>
       <w:tr>
@@ -1548,15 +2189,7 @@
               <w:pStyle w:val="EngHang"/>
             </w:pPr>
             <w:r>
-              <w:t xml:space="preserve">For of </w:t>
-            </w:r>
-            <w:proofErr w:type="spellStart"/>
-            <w:r>
-              <w:t>Thine</w:t>
-            </w:r>
-            <w:proofErr w:type="spellEnd"/>
-            <w:r>
-              <w:t xml:space="preserve"> own will,</w:t>
+              <w:t>For of Thine own will,</w:t>
             </w:r>
           </w:p>
           <w:p>
@@ -1633,13 +2266,114 @@
           <w:tcPr>
             <w:tcW w:w="721" w:type="pct"/>
           </w:tcPr>
-          <w:p/>
+          <w:p>
+            <w:pPr>
+              <w:pStyle w:val="EngHang"/>
+            </w:pPr>
+            <w:r>
+              <w:t xml:space="preserve">For of </w:t>
+            </w:r>
+            <w:r>
+              <w:t>Your</w:t>
+            </w:r>
+            <w:r>
+              <w:t xml:space="preserve"> own will,</w:t>
+            </w:r>
+          </w:p>
+          <w:p>
+            <w:pPr>
+              <w:pStyle w:val="EngHang"/>
+            </w:pPr>
+            <w:r>
+              <w:t xml:space="preserve">And the goodwill of </w:t>
+            </w:r>
+            <w:r>
+              <w:t>Your</w:t>
+            </w:r>
+            <w:r>
+              <w:t xml:space="preserve"> Father,</w:t>
+            </w:r>
+          </w:p>
+          <w:p>
+            <w:pPr>
+              <w:pStyle w:val="EngHang"/>
+            </w:pPr>
+            <w:r>
+              <w:t>And the Holy Spirit,</w:t>
+            </w:r>
+          </w:p>
+          <w:p>
+            <w:r>
+              <w:t>You</w:t>
+            </w:r>
+            <w:r>
+              <w:t xml:space="preserve"> </w:t>
+            </w:r>
+            <w:r>
+              <w:t>have</w:t>
+            </w:r>
+            <w:r>
+              <w:t xml:space="preserve"> </w:t>
+            </w:r>
+            <w:r>
+              <w:t>{</w:t>
+            </w:r>
+            <w:r>
+              <w:t>come</w:t>
+            </w:r>
+            <w:r>
+              <w:t>}</w:t>
+            </w:r>
+            <w:r>
+              <w:t xml:space="preserve"> and saved us.</w:t>
+            </w:r>
+          </w:p>
         </w:tc>
         <w:tc>
           <w:tcPr>
             <w:tcW w:w="722" w:type="pct"/>
           </w:tcPr>
-          <w:p/>
+          <w:p>
+            <w:pPr>
+              <w:pStyle w:val="EngHang"/>
+            </w:pPr>
+            <w:r>
+              <w:t>For of Thine own will,</w:t>
+            </w:r>
+          </w:p>
+          <w:p>
+            <w:pPr>
+              <w:pStyle w:val="EngHang"/>
+            </w:pPr>
+            <w:r>
+              <w:t>And the goodwill of Thy Father,</w:t>
+            </w:r>
+          </w:p>
+          <w:p>
+            <w:pPr>
+              <w:pStyle w:val="EngHang"/>
+            </w:pPr>
+            <w:r>
+              <w:t>And the Holy Spirit,</w:t>
+            </w:r>
+          </w:p>
+          <w:p>
+            <w:r>
+              <w:t xml:space="preserve">Thou hast </w:t>
+            </w:r>
+            <w:r>
+              <w:t>{</w:t>
+            </w:r>
+            <w:r>
+              <w:t>come</w:t>
+            </w:r>
+            <w:r>
+              <w:t>}</w:t>
+            </w:r>
+            <w:r>
+              <w:t xml:space="preserve"> and saved us.</w:t>
+            </w:r>
+          </w:p>
         </w:tc>
       </w:tr>
     </w:tbl>
@@ -1656,6 +2390,59 @@
     </w:sectPr>
   </w:body>
 </w:document>
+</file>
+
+<file path=word/comments.xml><?xml version="1.0" encoding="utf-8"?>
+<w:comments xmlns:ve="http://schemas.openxmlformats.org/markup-compatibility/2006" xmlns:o="urn:schemas-microsoft-com:office:office" xmlns:r="http://schemas.openxmlformats.org/officeDocument/2006/relationships" xmlns:m="http://schemas.openxmlformats.org/officeDocument/2006/math" xmlns:v="urn:schemas-microsoft-com:vml" xmlns:wp="http://schemas.openxmlformats.org/drawingml/2006/wordprocessingDrawing" xmlns:w10="urn:schemas-microsoft-com:office:word" xmlns:w="http://schemas.openxmlformats.org/wordprocessingml/2006/main" xmlns:wne="http://schemas.microsoft.com/office/word/2006/wordml">
+  <w:comment w:id="0" w:author="Windows User" w:date="2014-12-15T21:32:00Z" w:initials="BS">
+    <w:p>
+      <w:pPr>
+        <w:pStyle w:val="CommentText"/>
+      </w:pPr>
+      <w:r>
+        <w:rPr>
+          <w:rStyle w:val="CommentReference"/>
+        </w:rPr>
+        <w:annotationRef/>
+      </w:r>
+      <w:r>
+        <w:t>I feel like upon sounds better here and below</w:t>
+      </w:r>
+    </w:p>
+  </w:comment>
+  <w:comment w:id="1" w:author="Windows User" w:date="2014-12-15T21:32:00Z" w:initials="BS">
+    <w:p>
+      <w:pPr>
+        <w:pStyle w:val="CommentText"/>
+      </w:pPr>
+      <w:r>
+        <w:rPr>
+          <w:rStyle w:val="CommentReference"/>
+        </w:rPr>
+        <w:annotationRef/>
+      </w:r>
+      <w:r>
+        <w:t>For forty days</w:t>
+      </w:r>
+    </w:p>
+  </w:comment>
+  <w:comment w:id="2" w:author="Windows User" w:date="2014-12-15T21:34:00Z" w:initials="BS">
+    <w:p>
+      <w:pPr>
+        <w:pStyle w:val="CommentText"/>
+      </w:pPr>
+      <w:r>
+        <w:rPr>
+          <w:rStyle w:val="CommentReference"/>
+        </w:rPr>
+        <w:annotationRef/>
+      </w:r>
+      <w:r>
+        <w:t>awkward. Crush under our feet or crush within us? Even if feet not literally there, needed to complete the implied thought in english.</w:t>
+      </w:r>
+    </w:p>
+  </w:comment>
+</w:comments>
 </file>
 
 <file path=word/styles.xml><?xml version="1.0" encoding="utf-8"?>

</xml_diff>

<commit_message>
compiled Thursday Vespers praise
as a temporary file for use until we have a book
</commit_message>
<xml_diff>
--- a/Psalmody Source/nn-Thurs Psali Batos.docx
+++ b/Psalmody Source/nn-Thurs Psali Batos.docx
@@ -389,11 +389,18 @@
             </w:r>
           </w:p>
           <w:p>
+            <w:pPr>
+              <w:pStyle w:val="EngHang"/>
+            </w:pPr>
             <w:r>
               <w:t>That lead us toward sin.</w:t>
             </w:r>
           </w:p>
-          <w:p/>
+          <w:p>
+            <w:pPr>
+              <w:pStyle w:val="EngHang"/>
+            </w:pPr>
+          </w:p>
         </w:tc>
       </w:tr>
       <w:tr>
@@ -567,6 +574,9 @@
             </w:r>
           </w:p>
           <w:p>
+            <w:pPr>
+              <w:pStyle w:val="EngHang"/>
+            </w:pPr>
             <w:r>
               <w:t>Proclaiming and saying,</w:t>
             </w:r>
@@ -753,6 +763,9 @@
             </w:r>
           </w:p>
           <w:p>
+            <w:pPr>
+              <w:pStyle w:val="EngHang"/>
+            </w:pPr>
             <w:r>
               <w:t>Have mercy upon us according to Thy great mercy.</w:t>
             </w:r>
@@ -949,6 +962,9 @@
             </w:r>
           </w:p>
           <w:p>
+            <w:pPr>
+              <w:pStyle w:val="EngHang"/>
+            </w:pPr>
             <w:r>
               <w:t xml:space="preserve">Save us and have mercy </w:t>
             </w:r>
@@ -1017,7 +1033,15 @@
               <w:pStyle w:val="EngHang"/>
             </w:pPr>
             <w:r>
-              <w:t>Who was baptised in the Jordan,</w:t>
+              <w:t xml:space="preserve">Who was </w:t>
+            </w:r>
+            <w:proofErr w:type="spellStart"/>
+            <w:r>
+              <w:t>baptised</w:t>
+            </w:r>
+            <w:proofErr w:type="spellEnd"/>
+            <w:r>
+              <w:t xml:space="preserve"> in the Jordan,</w:t>
             </w:r>
           </w:p>
           <w:p>
@@ -1087,7 +1111,15 @@
               <w:pStyle w:val="EngHang"/>
             </w:pPr>
             <w:r>
-              <w:t>Who was baptised in the Jordan,</w:t>
+              <w:t xml:space="preserve">Who was </w:t>
+            </w:r>
+            <w:proofErr w:type="spellStart"/>
+            <w:r>
+              <w:t>baptised</w:t>
+            </w:r>
+            <w:proofErr w:type="spellEnd"/>
+            <w:r>
+              <w:t xml:space="preserve"> in the Jordan,</w:t>
             </w:r>
           </w:p>
           <w:p>
@@ -1121,7 +1153,15 @@
               <w:pStyle w:val="EngHang"/>
             </w:pPr>
             <w:r>
-              <w:t>Who was baptised in the Jordan,</w:t>
+              <w:t xml:space="preserve">Who was </w:t>
+            </w:r>
+            <w:proofErr w:type="spellStart"/>
+            <w:r>
+              <w:t>baptised</w:t>
+            </w:r>
+            <w:proofErr w:type="spellEnd"/>
+            <w:r>
+              <w:t xml:space="preserve"> in the Jordan,</w:t>
             </w:r>
           </w:p>
           <w:p>
@@ -1133,6 +1173,9 @@
             </w:r>
           </w:p>
           <w:p>
+            <w:pPr>
+              <w:pStyle w:val="EngHang"/>
+            </w:pPr>
             <w:r>
               <w:t>From the defilement of sin.</w:t>
             </w:r>
@@ -1323,6 +1366,9 @@
             </w:r>
           </w:p>
           <w:p>
+            <w:pPr>
+              <w:pStyle w:val="EngHang"/>
+            </w:pPr>
             <w:r>
               <w:t>Save us and have mercy on us.</w:t>
             </w:r>
@@ -1491,11 +1537,16 @@
               <w:pStyle w:val="EngHang"/>
             </w:pPr>
             <w:r>
-              <w:t>Who was</w:t>
+              <w:t xml:space="preserve">Who </w:t>
+            </w:r>
+            <w:proofErr w:type="spellStart"/>
+            <w:r>
+              <w:t>was</w:t>
             </w:r>
             <w:r>
               <w:t>t</w:t>
             </w:r>
+            <w:proofErr w:type="spellEnd"/>
             <w:r>
               <w:t xml:space="preserve"> crucified on the cross,</w:t>
             </w:r>
@@ -1509,6 +1560,9 @@
             </w:r>
           </w:p>
           <w:p>
+            <w:pPr>
+              <w:pStyle w:val="EngHang"/>
+            </w:pPr>
             <w:r>
               <w:t>Under our feet.</w:t>
             </w:r>
@@ -1726,6 +1780,9 @@
             </w:r>
           </w:p>
           <w:p>
+            <w:pPr>
+              <w:pStyle w:val="EngHang"/>
+            </w:pPr>
             <w:r>
               <w:t>The sting of death.</w:t>
             </w:r>
@@ -1934,6 +1991,9 @@
             </w:r>
           </w:p>
           <w:p>
+            <w:pPr>
+              <w:pStyle w:val="EngHang"/>
+            </w:pPr>
             <w:r>
               <w:t>Raise us with Thy power.</w:t>
             </w:r>
@@ -2002,8 +2062,13 @@
               <w:pStyle w:val="EngHang"/>
             </w:pPr>
             <w:r>
-              <w:t>Who will come at His second Parousia</w:t>
-            </w:r>
+              <w:t xml:space="preserve">Who will come at His second </w:t>
+            </w:r>
+            <w:proofErr w:type="spellStart"/>
+            <w:r>
+              <w:t>Parousia</w:t>
+            </w:r>
+            <w:proofErr w:type="spellEnd"/>
             <w:r>
               <w:t>,</w:t>
             </w:r>
@@ -2044,7 +2109,15 @@
           </w:tcPr>
           <w:p>
             <w:r>
-              <w:t>My Lord Jesus Christ: who will come in His second Parousia: deal with us lovingly: before Your fearful throne".</w:t>
+              <w:t xml:space="preserve">My Lord Jesus Christ: who will come in His second </w:t>
+            </w:r>
+            <w:proofErr w:type="spellStart"/>
+            <w:r>
+              <w:t>Parousia</w:t>
+            </w:r>
+            <w:proofErr w:type="spellEnd"/>
+            <w:r>
+              <w:t>: deal with us lovingly: before Your fearful throne".</w:t>
             </w:r>
           </w:p>
         </w:tc>
@@ -2075,8 +2148,13 @@
               <w:pStyle w:val="EngHang"/>
             </w:pPr>
             <w:r>
-              <w:t>Who will come at His second Parousia</w:t>
-            </w:r>
+              <w:t xml:space="preserve">Who will come at His second </w:t>
+            </w:r>
+            <w:proofErr w:type="spellStart"/>
+            <w:r>
+              <w:t>Parousia</w:t>
+            </w:r>
+            <w:proofErr w:type="spellEnd"/>
             <w:r>
               <w:t>,</w:t>
             </w:r>
@@ -2112,8 +2190,13 @@
               <w:pStyle w:val="EngHang"/>
             </w:pPr>
             <w:r>
-              <w:t>Who will come at His second Parousia</w:t>
-            </w:r>
+              <w:t xml:space="preserve">Who will come at His second </w:t>
+            </w:r>
+            <w:proofErr w:type="spellStart"/>
+            <w:r>
+              <w:t>Parousia</w:t>
+            </w:r>
+            <w:proofErr w:type="spellEnd"/>
             <w:r>
               <w:t>,</w:t>
             </w:r>
@@ -2127,6 +2210,9 @@
             </w:r>
           </w:p>
           <w:p>
+            <w:pPr>
+              <w:pStyle w:val="EngHang"/>
+            </w:pPr>
             <w:r>
               <w:t>At Thy fearful judgment seat.</w:t>
             </w:r>
@@ -2189,7 +2275,15 @@
               <w:pStyle w:val="EngHang"/>
             </w:pPr>
             <w:r>
-              <w:t>For of Thine own will,</w:t>
+              <w:t xml:space="preserve">For of </w:t>
+            </w:r>
+            <w:proofErr w:type="spellStart"/>
+            <w:r>
+              <w:t>Thine</w:t>
+            </w:r>
+            <w:proofErr w:type="spellEnd"/>
+            <w:r>
+              <w:t xml:space="preserve"> own will,</w:t>
             </w:r>
           </w:p>
           <w:p>
@@ -2338,7 +2432,15 @@
               <w:pStyle w:val="EngHang"/>
             </w:pPr>
             <w:r>
-              <w:t>For of Thine own will,</w:t>
+              <w:t xml:space="preserve">For of </w:t>
+            </w:r>
+            <w:proofErr w:type="spellStart"/>
+            <w:r>
+              <w:t>Thine</w:t>
+            </w:r>
+            <w:proofErr w:type="spellEnd"/>
+            <w:r>
+              <w:t xml:space="preserve"> own will,</w:t>
             </w:r>
           </w:p>
           <w:p>
@@ -2358,6 +2460,9 @@
             </w:r>
           </w:p>
           <w:p>
+            <w:pPr>
+              <w:pStyle w:val="EngHang"/>
+            </w:pPr>
             <w:r>
               <w:t xml:space="preserve">Thou hast </w:t>
             </w:r>
@@ -2438,7 +2543,15 @@
         <w:annotationRef/>
       </w:r>
       <w:r>
-        <w:t>awkward. Crush under our feet or crush within us? Even if feet not literally there, needed to complete the implied thought in english.</w:t>
+        <w:t xml:space="preserve">awkward. Crush under our feet or crush within us? Even if feet not literally there, needed to complete the implied thought in </w:t>
+      </w:r>
+      <w:proofErr w:type="spellStart"/>
+      <w:r>
+        <w:t>english</w:t>
+      </w:r>
+      <w:proofErr w:type="spellEnd"/>
+      <w:r>
+        <w:t>.</w:t>
       </w:r>
     </w:p>
   </w:comment>

</xml_diff>